<commit_message>
Adding till express framework implementation of HTTP methods
</commit_message>
<xml_diff>
--- a/FullStack_Notes.docx
+++ b/FullStack_Notes.docx
@@ -58,6 +58,740 @@
     <w:p>
       <w:r>
         <w:t>Class is an attribute for any element that has it.</w:t>
+      </w:r>
+    </w:p>
+    <w:p/>
+    <w:p>
+      <w:pPr>
+        <w:rPr>
+          <w:b/>
+          <w:bCs/>
+        </w:rPr>
+      </w:pPr>
+    </w:p>
+    <w:p>
+      <w:pPr>
+        <w:rPr>
+          <w:b/>
+          <w:bCs/>
+        </w:rPr>
+      </w:pPr>
+    </w:p>
+    <w:p>
+      <w:pPr>
+        <w:rPr>
+          <w:b/>
+          <w:bCs/>
+        </w:rPr>
+      </w:pPr>
+    </w:p>
+    <w:p>
+      <w:pPr>
+        <w:rPr>
+          <w:b/>
+          <w:bCs/>
+        </w:rPr>
+      </w:pPr>
+    </w:p>
+    <w:p>
+      <w:pPr>
+        <w:rPr>
+          <w:b/>
+          <w:bCs/>
+        </w:rPr>
+      </w:pPr>
+    </w:p>
+    <w:p>
+      <w:pPr>
+        <w:rPr>
+          <w:b/>
+          <w:bCs/>
+        </w:rPr>
+      </w:pPr>
+    </w:p>
+    <w:p>
+      <w:pPr>
+        <w:rPr>
+          <w:b/>
+          <w:bCs/>
+        </w:rPr>
+      </w:pPr>
+    </w:p>
+    <w:p>
+      <w:pPr>
+        <w:rPr>
+          <w:b/>
+          <w:bCs/>
+        </w:rPr>
+      </w:pPr>
+    </w:p>
+    <w:p>
+      <w:pPr>
+        <w:rPr>
+          <w:b/>
+          <w:bCs/>
+        </w:rPr>
+      </w:pPr>
+    </w:p>
+    <w:p>
+      <w:pPr>
+        <w:rPr>
+          <w:b/>
+          <w:bCs/>
+        </w:rPr>
+      </w:pPr>
+    </w:p>
+    <w:p>
+      <w:pPr>
+        <w:rPr>
+          <w:b/>
+          <w:bCs/>
+        </w:rPr>
+      </w:pPr>
+    </w:p>
+    <w:p>
+      <w:pPr>
+        <w:rPr>
+          <w:b/>
+          <w:bCs/>
+        </w:rPr>
+      </w:pPr>
+    </w:p>
+    <w:p>
+      <w:pPr>
+        <w:rPr>
+          <w:b/>
+          <w:bCs/>
+        </w:rPr>
+      </w:pPr>
+    </w:p>
+    <w:p>
+      <w:pPr>
+        <w:rPr>
+          <w:b/>
+          <w:bCs/>
+        </w:rPr>
+      </w:pPr>
+    </w:p>
+    <w:p>
+      <w:pPr>
+        <w:rPr>
+          <w:b/>
+          <w:bCs/>
+        </w:rPr>
+      </w:pPr>
+    </w:p>
+    <w:p>
+      <w:pPr>
+        <w:rPr>
+          <w:b/>
+          <w:bCs/>
+        </w:rPr>
+      </w:pPr>
+    </w:p>
+    <w:p>
+      <w:pPr>
+        <w:rPr>
+          <w:b/>
+          <w:bCs/>
+        </w:rPr>
+      </w:pPr>
+    </w:p>
+    <w:p>
+      <w:pPr>
+        <w:rPr>
+          <w:b/>
+          <w:bCs/>
+        </w:rPr>
+      </w:pPr>
+    </w:p>
+    <w:p>
+      <w:pPr>
+        <w:rPr>
+          <w:b/>
+          <w:bCs/>
+        </w:rPr>
+      </w:pPr>
+    </w:p>
+    <w:p>
+      <w:pPr>
+        <w:rPr>
+          <w:b/>
+          <w:bCs/>
+        </w:rPr>
+      </w:pPr>
+    </w:p>
+    <w:p>
+      <w:pPr>
+        <w:rPr>
+          <w:b/>
+          <w:bCs/>
+        </w:rPr>
+      </w:pPr>
+    </w:p>
+    <w:p>
+      <w:pPr>
+        <w:rPr>
+          <w:b/>
+          <w:bCs/>
+        </w:rPr>
+      </w:pPr>
+    </w:p>
+    <w:p>
+      <w:pPr>
+        <w:rPr>
+          <w:b/>
+          <w:bCs/>
+        </w:rPr>
+      </w:pPr>
+    </w:p>
+    <w:p>
+      <w:pPr>
+        <w:rPr>
+          <w:b/>
+          <w:bCs/>
+        </w:rPr>
+      </w:pPr>
+    </w:p>
+    <w:p>
+      <w:pPr>
+        <w:rPr>
+          <w:b/>
+          <w:bCs/>
+        </w:rPr>
+      </w:pPr>
+    </w:p>
+    <w:p>
+      <w:pPr>
+        <w:rPr>
+          <w:b/>
+          <w:bCs/>
+        </w:rPr>
+      </w:pPr>
+    </w:p>
+    <w:p>
+      <w:pPr>
+        <w:rPr>
+          <w:b/>
+          <w:bCs/>
+        </w:rPr>
+      </w:pPr>
+    </w:p>
+    <w:p>
+      <w:pPr>
+        <w:rPr>
+          <w:b/>
+          <w:bCs/>
+        </w:rPr>
+      </w:pPr>
+    </w:p>
+    <w:p>
+      <w:pPr>
+        <w:rPr>
+          <w:b/>
+          <w:bCs/>
+        </w:rPr>
+      </w:pPr>
+    </w:p>
+    <w:p>
+      <w:pPr>
+        <w:rPr>
+          <w:b/>
+          <w:bCs/>
+        </w:rPr>
+      </w:pPr>
+    </w:p>
+    <w:p>
+      <w:pPr>
+        <w:rPr>
+          <w:b/>
+          <w:bCs/>
+        </w:rPr>
+      </w:pPr>
+    </w:p>
+    <w:p>
+      <w:pPr>
+        <w:rPr>
+          <w:b/>
+          <w:bCs/>
+        </w:rPr>
+      </w:pPr>
+    </w:p>
+    <w:p>
+      <w:pPr>
+        <w:rPr>
+          <w:b/>
+          <w:bCs/>
+        </w:rPr>
+      </w:pPr>
+    </w:p>
+    <w:p>
+      <w:pPr>
+        <w:rPr>
+          <w:b/>
+          <w:bCs/>
+        </w:rPr>
+      </w:pPr>
+    </w:p>
+    <w:p>
+      <w:pPr>
+        <w:rPr>
+          <w:b/>
+          <w:bCs/>
+        </w:rPr>
+      </w:pPr>
+    </w:p>
+    <w:p>
+      <w:pPr>
+        <w:rPr>
+          <w:b/>
+          <w:bCs/>
+        </w:rPr>
+      </w:pPr>
+    </w:p>
+    <w:p>
+      <w:pPr>
+        <w:rPr>
+          <w:b/>
+          <w:bCs/>
+        </w:rPr>
+      </w:pPr>
+    </w:p>
+    <w:p>
+      <w:pPr>
+        <w:rPr>
+          <w:b/>
+          <w:bCs/>
+        </w:rPr>
+      </w:pPr>
+    </w:p>
+    <w:p>
+      <w:pPr>
+        <w:rPr>
+          <w:b/>
+          <w:bCs/>
+        </w:rPr>
+      </w:pPr>
+    </w:p>
+    <w:p>
+      <w:pPr>
+        <w:rPr>
+          <w:b/>
+          <w:bCs/>
+        </w:rPr>
+      </w:pPr>
+    </w:p>
+    <w:p>
+      <w:pPr>
+        <w:rPr>
+          <w:b/>
+          <w:bCs/>
+        </w:rPr>
+      </w:pPr>
+    </w:p>
+    <w:p>
+      <w:pPr>
+        <w:rPr>
+          <w:b/>
+          <w:bCs/>
+        </w:rPr>
+      </w:pPr>
+    </w:p>
+    <w:p>
+      <w:pPr>
+        <w:rPr>
+          <w:b/>
+          <w:bCs/>
+        </w:rPr>
+      </w:pPr>
+    </w:p>
+    <w:p>
+      <w:pPr>
+        <w:rPr>
+          <w:b/>
+          <w:bCs/>
+        </w:rPr>
+      </w:pPr>
+    </w:p>
+    <w:p>
+      <w:pPr>
+        <w:rPr>
+          <w:b/>
+          <w:bCs/>
+        </w:rPr>
+      </w:pPr>
+      <w:r>
+        <w:rPr>
+          <w:b/>
+          <w:bCs/>
+        </w:rPr>
+        <w:t>jQuery:</w:t>
+      </w:r>
+    </w:p>
+    <w:p/>
+    <w:p>
+      <w:r>
+        <w:t xml:space="preserve">In </w:t>
+      </w:r>
+      <w:proofErr w:type="spellStart"/>
+      <w:r>
+        <w:t>jquery</w:t>
+      </w:r>
+      <w:proofErr w:type="spellEnd"/>
+      <w:r>
+        <w:t xml:space="preserve"> we need not worry about </w:t>
+      </w:r>
+      <w:r>
+        <w:t xml:space="preserve">having to loop through an array. It </w:t>
+      </w:r>
+      <w:proofErr w:type="spellStart"/>
+      <w:r>
+        <w:t>wil</w:t>
+      </w:r>
+      <w:proofErr w:type="spellEnd"/>
+      <w:r>
+        <w:t xml:space="preserve"> do for us naturally</w:t>
+      </w:r>
+    </w:p>
+    <w:p/>
+    <w:p>
+      <w:r>
+        <w:t>So the following JS code can be replaced with a minimal JQ code. (Note the non-existence of [</w:t>
+      </w:r>
+      <w:proofErr w:type="spellStart"/>
+      <w:r>
+        <w:t>i</w:t>
+      </w:r>
+      <w:proofErr w:type="spellEnd"/>
+      <w:r>
+        <w:t>] in the JQ code)</w:t>
+      </w:r>
+    </w:p>
+    <w:p/>
+    <w:p>
+      <w:r>
+        <w:t xml:space="preserve">JS: </w:t>
+      </w:r>
+    </w:p>
+    <w:p>
+      <w:r>
+        <w:drawing>
+          <wp:inline distT="0" distB="0" distL="0" distR="0" wp14:anchorId="54FC7317" wp14:editId="01F4C1C6">
+            <wp:extent cx="6826250" cy="728980"/>
+            <wp:effectExtent l="0" t="0" r="6350" b="0"/>
+            <wp:docPr id="833860268" name="Picture 2"/>
+            <wp:cNvGraphicFramePr>
+              <a:graphicFrameLocks xmlns:a="http://schemas.openxmlformats.org/drawingml/2006/main" noChangeAspect="1"/>
+            </wp:cNvGraphicFramePr>
+            <a:graphic xmlns:a="http://schemas.openxmlformats.org/drawingml/2006/main">
+              <a:graphicData uri="http://schemas.openxmlformats.org/drawingml/2006/picture">
+                <pic:pic xmlns:pic="http://schemas.openxmlformats.org/drawingml/2006/picture">
+                  <pic:nvPicPr>
+                    <pic:cNvPr id="833860268" name=""/>
+                    <pic:cNvPicPr/>
+                  </pic:nvPicPr>
+                  <pic:blipFill>
+                    <a:blip r:embed="rId5"/>
+                    <a:stretch>
+                      <a:fillRect/>
+                    </a:stretch>
+                  </pic:blipFill>
+                  <pic:spPr>
+                    <a:xfrm>
+                      <a:off x="0" y="0"/>
+                      <a:ext cx="6826250" cy="728980"/>
+                    </a:xfrm>
+                    <a:prstGeom prst="rect">
+                      <a:avLst/>
+                    </a:prstGeom>
+                  </pic:spPr>
+                </pic:pic>
+              </a:graphicData>
+            </a:graphic>
+          </wp:inline>
+        </w:drawing>
+      </w:r>
+    </w:p>
+    <w:p/>
+    <w:p>
+      <w:r>
+        <w:t>JQ:</w:t>
+      </w:r>
+    </w:p>
+    <w:p>
+      <w:r>
+        <w:drawing>
+          <wp:inline distT="0" distB="0" distL="0" distR="0" wp14:anchorId="5A019453" wp14:editId="1E073009">
+            <wp:extent cx="6826250" cy="364490"/>
+            <wp:effectExtent l="0" t="0" r="6350" b="3810"/>
+            <wp:docPr id="1933703290" name="Picture 3"/>
+            <wp:cNvGraphicFramePr>
+              <a:graphicFrameLocks xmlns:a="http://schemas.openxmlformats.org/drawingml/2006/main" noChangeAspect="1"/>
+            </wp:cNvGraphicFramePr>
+            <a:graphic xmlns:a="http://schemas.openxmlformats.org/drawingml/2006/main">
+              <a:graphicData uri="http://schemas.openxmlformats.org/drawingml/2006/picture">
+                <pic:pic xmlns:pic="http://schemas.openxmlformats.org/drawingml/2006/picture">
+                  <pic:nvPicPr>
+                    <pic:cNvPr id="1933703290" name=""/>
+                    <pic:cNvPicPr/>
+                  </pic:nvPicPr>
+                  <pic:blipFill>
+                    <a:blip r:embed="rId6"/>
+                    <a:stretch>
+                      <a:fillRect/>
+                    </a:stretch>
+                  </pic:blipFill>
+                  <pic:spPr>
+                    <a:xfrm>
+                      <a:off x="0" y="0"/>
+                      <a:ext cx="6826250" cy="364490"/>
+                    </a:xfrm>
+                    <a:prstGeom prst="rect">
+                      <a:avLst/>
+                    </a:prstGeom>
+                  </pic:spPr>
+                </pic:pic>
+              </a:graphicData>
+            </a:graphic>
+          </wp:inline>
+        </w:drawing>
+      </w:r>
+    </w:p>
+    <w:p/>
+    <w:p/>
+    <w:p/>
+    <w:p/>
+    <w:p/>
+    <w:p/>
+    <w:p/>
+    <w:p/>
+    <w:p/>
+    <w:p/>
+    <w:p/>
+    <w:p/>
+    <w:p/>
+    <w:p/>
+    <w:p/>
+    <w:p/>
+    <w:p/>
+    <w:p/>
+    <w:p/>
+    <w:p/>
+    <w:p/>
+    <w:p/>
+    <w:p/>
+    <w:p/>
+    <w:p/>
+    <w:p/>
+    <w:p/>
+    <w:p/>
+    <w:p/>
+    <w:p/>
+    <w:p/>
+    <w:p/>
+    <w:p/>
+    <w:p/>
+    <w:p/>
+    <w:p/>
+    <w:p/>
+    <w:p/>
+    <w:p/>
+    <w:p>
+      <w:pPr>
+        <w:rPr>
+          <w:b/>
+          <w:bCs/>
+        </w:rPr>
+      </w:pPr>
+      <w:r>
+        <w:rPr>
+          <w:b/>
+          <w:bCs/>
+        </w:rPr>
+        <w:t>Command Line</w:t>
+      </w:r>
+    </w:p>
+    <w:p>
+      <w:pPr>
+        <w:rPr>
+          <w:b/>
+          <w:bCs/>
+        </w:rPr>
+      </w:pPr>
+    </w:p>
+    <w:p>
+      <w:pPr>
+        <w:pStyle w:val="NormalWeb"/>
+        <w:shd w:val="clear" w:color="auto" w:fill="F7F9FA"/>
+        <w:spacing w:before="0" w:beforeAutospacing="0" w:after="0" w:afterAutospacing="0"/>
+        <w:rPr>
+          <w:rFonts w:ascii="Roboto" w:hAnsi="Roboto"/>
+          <w:color w:val="2D2F31"/>
+        </w:rPr>
+      </w:pPr>
+      <w:r>
+        <w:rPr>
+          <w:rFonts w:ascii="Roboto" w:hAnsi="Roboto"/>
+          <w:color w:val="2D2F31"/>
+        </w:rPr>
+        <w:t>ctrl + U ---Clears the current line of command to type a new one</w:t>
+      </w:r>
+    </w:p>
+    <w:p>
+      <w:pPr>
+        <w:pStyle w:val="NormalWeb"/>
+        <w:shd w:val="clear" w:color="auto" w:fill="F7F9FA"/>
+        <w:rPr>
+          <w:rFonts w:ascii="Roboto" w:hAnsi="Roboto"/>
+          <w:color w:val="2D2F31"/>
+        </w:rPr>
+      </w:pPr>
+      <w:r>
+        <w:rPr>
+          <w:rFonts w:ascii="Roboto" w:hAnsi="Roboto"/>
+          <w:color w:val="2D2F31"/>
+        </w:rPr>
+        <w:t>Holding down Alt or option gives us a plus sign which can be placed anywhere in the command line and used for editing</w:t>
+      </w:r>
+    </w:p>
+    <w:p>
+      <w:pPr>
+        <w:pStyle w:val="NormalWeb"/>
+        <w:shd w:val="clear" w:color="auto" w:fill="F7F9FA"/>
+        <w:rPr>
+          <w:rFonts w:ascii="Roboto" w:hAnsi="Roboto"/>
+          <w:color w:val="2D2F31"/>
+        </w:rPr>
+      </w:pPr>
+      <w:r>
+        <w:rPr>
+          <w:rFonts w:ascii="Roboto" w:hAnsi="Roboto"/>
+          <w:color w:val="2D2F31"/>
+        </w:rPr>
+        <w:t>ctrl _+ A - Beginning of the command line</w:t>
+      </w:r>
+    </w:p>
+    <w:p>
+      <w:pPr>
+        <w:pStyle w:val="NormalWeb"/>
+        <w:shd w:val="clear" w:color="auto" w:fill="F7F9FA"/>
+        <w:rPr>
+          <w:rFonts w:ascii="Roboto" w:hAnsi="Roboto"/>
+          <w:color w:val="2D2F31"/>
+        </w:rPr>
+      </w:pPr>
+      <w:r>
+        <w:rPr>
+          <w:rFonts w:ascii="Roboto" w:hAnsi="Roboto"/>
+          <w:color w:val="2D2F31"/>
+        </w:rPr>
+        <w:t>ctrl + E - End of command line</w:t>
+      </w:r>
+    </w:p>
+    <w:p>
+      <w:pPr>
+        <w:pStyle w:val="NormalWeb"/>
+        <w:shd w:val="clear" w:color="auto" w:fill="F7F9FA"/>
+        <w:rPr>
+          <w:rFonts w:ascii="Roboto" w:hAnsi="Roboto"/>
+          <w:color w:val="2D2F31"/>
+        </w:rPr>
+      </w:pPr>
+    </w:p>
+    <w:p/>
+    <w:p/>
+    <w:p/>
+    <w:p/>
+    <w:p/>
+    <w:p/>
+    <w:p/>
+    <w:p/>
+    <w:p/>
+    <w:p/>
+    <w:p/>
+    <w:p/>
+    <w:p/>
+    <w:p/>
+    <w:p/>
+    <w:p/>
+    <w:p/>
+    <w:p/>
+    <w:p/>
+    <w:p/>
+    <w:p/>
+    <w:p/>
+    <w:p/>
+    <w:p/>
+    <w:p/>
+    <w:p/>
+    <w:p/>
+    <w:p/>
+    <w:p/>
+    <w:p/>
+    <w:p/>
+    <w:p/>
+    <w:p/>
+    <w:p/>
+    <w:p/>
+    <w:p/>
+    <w:p/>
+    <w:p/>
+    <w:p/>
+    <w:p>
+      <w:r>
+        <w:lastRenderedPageBreak/>
+        <w:t>NODE:</w:t>
+      </w:r>
+    </w:p>
+    <w:p/>
+    <w:p>
+      <w:r>
+        <w:drawing>
+          <wp:inline distT="0" distB="0" distL="0" distR="0" wp14:anchorId="009FD934" wp14:editId="2645CCAE">
+            <wp:extent cx="6826250" cy="1300480"/>
+            <wp:effectExtent l="0" t="0" r="6350" b="0"/>
+            <wp:docPr id="1917015083" name="Picture 4"/>
+            <wp:cNvGraphicFramePr>
+              <a:graphicFrameLocks xmlns:a="http://schemas.openxmlformats.org/drawingml/2006/main" noChangeAspect="1"/>
+            </wp:cNvGraphicFramePr>
+            <a:graphic xmlns:a="http://schemas.openxmlformats.org/drawingml/2006/main">
+              <a:graphicData uri="http://schemas.openxmlformats.org/drawingml/2006/picture">
+                <pic:pic xmlns:pic="http://schemas.openxmlformats.org/drawingml/2006/picture">
+                  <pic:nvPicPr>
+                    <pic:cNvPr id="1917015083" name=""/>
+                    <pic:cNvPicPr/>
+                  </pic:nvPicPr>
+                  <pic:blipFill>
+                    <a:blip r:embed="rId7"/>
+                    <a:stretch>
+                      <a:fillRect/>
+                    </a:stretch>
+                  </pic:blipFill>
+                  <pic:spPr>
+                    <a:xfrm>
+                      <a:off x="0" y="0"/>
+                      <a:ext cx="6826250" cy="1300480"/>
+                    </a:xfrm>
+                    <a:prstGeom prst="rect">
+                      <a:avLst/>
+                    </a:prstGeom>
+                  </pic:spPr>
+                </pic:pic>
+              </a:graphicData>
+            </a:graphic>
+          </wp:inline>
+        </w:drawing>
+      </w:r>
+    </w:p>
+    <w:p/>
+    <w:p>
+      <w:r>
+        <w:t>The superheroes object should exist in the superheroes package.</w:t>
+      </w:r>
+    </w:p>
+    <w:p>
+      <w:r>
+        <w:t>Then we have to use the object created to store a name in our local…the second line of the above code.</w:t>
       </w:r>
     </w:p>
     <w:sectPr>
@@ -495,6 +1229,22 @@
     <w:semiHidden/>
     <w:unhideWhenUsed/>
   </w:style>
+  <w:style w:type="paragraph" w:styleId="NormalWeb">
+    <w:name w:val="Normal (Web)"/>
+    <w:basedOn w:val="Normal"/>
+    <w:uiPriority w:val="99"/>
+    <w:semiHidden/>
+    <w:unhideWhenUsed/>
+    <w:rsid w:val="00C22737"/>
+    <w:pPr>
+      <w:spacing w:before="100" w:beforeAutospacing="1" w:after="100" w:afterAutospacing="1"/>
+    </w:pPr>
+    <w:rPr>
+      <w:rFonts w:ascii="Times New Roman" w:eastAsia="Times New Roman" w:hAnsi="Times New Roman" w:cs="Times New Roman"/>
+      <w:szCs w:val="24"/>
+      <w:lang w:eastAsia="en-GB"/>
+    </w:rPr>
+  </w:style>
 </w:styles>
 </file>
 

</xml_diff>

<commit_message>
Custome middlewares, HTTP request; morgan,nodemon, express server and notes
</commit_message>
<xml_diff>
--- a/FullStack_Notes.docx
+++ b/FullStack_Notes.docx
@@ -1,9 +1,12 @@
 
 <file path=word/document.xml><?xml version="1.0" encoding="utf-8"?>
-<w:document xmlns:wpc="http://schemas.microsoft.com/office/word/2010/wordprocessingCanvas" xmlns:cx="http://schemas.microsoft.com/office/drawing/2014/chartex" xmlns:cx1="http://schemas.microsoft.com/office/drawing/2015/9/8/chartex" xmlns:cx2="http://schemas.microsoft.com/office/drawing/2015/10/21/chartex" xmlns:cx3="http://schemas.microsoft.com/office/drawing/2016/5/9/chartex" xmlns:cx4="http://schemas.microsoft.com/office/drawing/2016/5/10/chartex" xmlns:cx5="http://schemas.microsoft.com/office/drawing/2016/5/11/chartex" xmlns:cx6="http://schemas.microsoft.com/office/drawing/2016/5/12/chartex" xmlns:cx7="http://schemas.microsoft.com/office/drawing/2016/5/13/chartex" xmlns:cx8="http://schemas.microsoft.com/office/drawing/2016/5/14/chartex" xmlns:mc="http://schemas.openxmlformats.org/markup-compatibility/2006" xmlns:aink="http://schemas.microsoft.com/office/drawing/2016/ink" xmlns:am3d="http://schemas.microsoft.com/office/drawing/2017/model3d" xmlns:o="urn:schemas-microsoft-com:office:office" xmlns:oel="http://schemas.microsoft.com/office/2019/extlst" xmlns:r="http://schemas.openxmlformats.org/officeDocument/2006/relationships" xmlns:m="http://schemas.openxmlformats.org/officeDocument/2006/math" xmlns:v="urn:schemas-microsoft-com:vml" xmlns:wp14="http://schemas.microsoft.com/office/word/2010/wordprocessingDrawing" xmlns:wp="http://schemas.openxmlformats.org/drawingml/2006/wordprocessingDrawing" xmlns:w10="urn:schemas-microsoft-com:office:word" xmlns:w="http://schemas.openxmlformats.org/wordprocessingml/2006/main" xmlns:w14="http://schemas.microsoft.com/office/word/2010/wordml" xmlns:w15="http://schemas.microsoft.com/office/word/2012/wordml" xmlns:w16cex="http://schemas.microsoft.com/office/word/2018/wordml/cex" xmlns:w16cid="http://schemas.microsoft.com/office/word/2016/wordml/cid" xmlns:w16="http://schemas.microsoft.com/office/word/2018/wordml" xmlns:w16sdtdh="http://schemas.microsoft.com/office/word/2020/wordml/sdtdatahash" xmlns:w16se="http://schemas.microsoft.com/office/word/2015/wordml/symex" xmlns:wpg="http://schemas.microsoft.com/office/word/2010/wordprocessingGroup" xmlns:wpi="http://schemas.microsoft.com/office/word/2010/wordprocessingInk" xmlns:wne="http://schemas.microsoft.com/office/word/2006/wordml" xmlns:wps="http://schemas.microsoft.com/office/word/2010/wordprocessingShape" mc:Ignorable="w14 w15 w16se w16cid w16 w16cex w16sdtdh wp14">
+<w:document xmlns:wpc="http://schemas.microsoft.com/office/word/2010/wordprocessingCanvas" xmlns:cx="http://schemas.microsoft.com/office/drawing/2014/chartex" xmlns:cx1="http://schemas.microsoft.com/office/drawing/2015/9/8/chartex" xmlns:cx2="http://schemas.microsoft.com/office/drawing/2015/10/21/chartex" xmlns:cx3="http://schemas.microsoft.com/office/drawing/2016/5/9/chartex" xmlns:cx4="http://schemas.microsoft.com/office/drawing/2016/5/10/chartex" xmlns:cx5="http://schemas.microsoft.com/office/drawing/2016/5/11/chartex" xmlns:cx6="http://schemas.microsoft.com/office/drawing/2016/5/12/chartex" xmlns:cx7="http://schemas.microsoft.com/office/drawing/2016/5/13/chartex" xmlns:cx8="http://schemas.microsoft.com/office/drawing/2016/5/14/chartex" xmlns:mc="http://schemas.openxmlformats.org/markup-compatibility/2006" xmlns:aink="http://schemas.microsoft.com/office/drawing/2016/ink" xmlns:am3d="http://schemas.microsoft.com/office/drawing/2017/model3d" xmlns:o="urn:schemas-microsoft-com:office:office" xmlns:r="http://schemas.openxmlformats.org/officeDocument/2006/relationships" xmlns:m="http://schemas.openxmlformats.org/officeDocument/2006/math" xmlns:v="urn:schemas-microsoft-com:vml" xmlns:wp14="http://schemas.microsoft.com/office/word/2010/wordprocessingDrawing" xmlns:wp="http://schemas.openxmlformats.org/drawingml/2006/wordprocessingDrawing" xmlns:w10="urn:schemas-microsoft-com:office:word" xmlns:w="http://schemas.openxmlformats.org/wordprocessingml/2006/main" xmlns:w14="http://schemas.microsoft.com/office/word/2010/wordml" xmlns:w15="http://schemas.microsoft.com/office/word/2012/wordml" xmlns:w16cid="http://schemas.microsoft.com/office/word/2016/wordml/cid" xmlns:w16se="http://schemas.microsoft.com/office/word/2015/wordml/symex" xmlns:wpg="http://schemas.microsoft.com/office/word/2010/wordprocessingGroup" xmlns:wpi="http://schemas.microsoft.com/office/word/2010/wordprocessingInk" xmlns:wne="http://schemas.microsoft.com/office/word/2006/wordml" xmlns:wps="http://schemas.microsoft.com/office/word/2010/wordprocessingShape" mc:Ignorable="w14 w15 w16se w16cid wp14">
   <w:body>
     <w:p>
       <w:r>
+        <w:rPr>
+          <w:noProof/>
+        </w:rPr>
         <w:drawing>
           <wp:inline distT="0" distB="0" distL="0" distR="0" wp14:anchorId="37EAF3AA" wp14:editId="34C3B45E">
             <wp:extent cx="6826250" cy="1239520"/>
@@ -475,6 +478,9 @@
     </w:p>
     <w:p>
       <w:r>
+        <w:rPr>
+          <w:noProof/>
+        </w:rPr>
         <w:drawing>
           <wp:inline distT="0" distB="0" distL="0" distR="0" wp14:anchorId="54FC7317" wp14:editId="01F4C1C6">
             <wp:extent cx="6826250" cy="728980"/>
@@ -520,6 +526,9 @@
     </w:p>
     <w:p>
       <w:r>
+        <w:rPr>
+          <w:noProof/>
+        </w:rPr>
         <w:drawing>
           <wp:inline distT="0" distB="0" distL="0" distR="0" wp14:anchorId="5A019453" wp14:editId="1E073009">
             <wp:extent cx="6826250" cy="364490"/>
@@ -740,12 +749,20 @@
     <w:p>
       <w:r>
         <w:lastRenderedPageBreak/>
+        <w:t>Backend:</w:t>
+      </w:r>
+    </w:p>
+    <w:p>
+      <w:r>
         <w:t>NODE:</w:t>
       </w:r>
     </w:p>
     <w:p/>
     <w:p>
       <w:r>
+        <w:rPr>
+          <w:noProof/>
+        </w:rPr>
         <w:drawing>
           <wp:inline distT="0" distB="0" distL="0" distR="0" wp14:anchorId="009FD934" wp14:editId="2645CCAE">
             <wp:extent cx="6826250" cy="1300480"/>
@@ -794,6 +811,94 @@
         <w:t>Then we have to use the object created to store a name in our local…the second line of the above code.</w:t>
       </w:r>
     </w:p>
+    <w:p/>
+    <w:p/>
+    <w:p>
+      <w:r>
+        <w:t>Middleware:</w:t>
+      </w:r>
+    </w:p>
+    <w:p>
+      <w:r>
+        <w:rPr>
+          <w:noProof/>
+        </w:rPr>
+        <w:drawing>
+          <wp:inline distT="0" distB="0" distL="0" distR="0" wp14:anchorId="18035223" wp14:editId="35454C19">
+            <wp:extent cx="6826250" cy="1450340"/>
+            <wp:effectExtent l="0" t="0" r="6350" b="0"/>
+            <wp:docPr id="1" name="Picture 1"/>
+            <wp:cNvGraphicFramePr>
+              <a:graphicFrameLocks xmlns:a="http://schemas.openxmlformats.org/drawingml/2006/main" noChangeAspect="1"/>
+            </wp:cNvGraphicFramePr>
+            <a:graphic xmlns:a="http://schemas.openxmlformats.org/drawingml/2006/main">
+              <a:graphicData uri="http://schemas.openxmlformats.org/drawingml/2006/picture">
+                <pic:pic xmlns:pic="http://schemas.openxmlformats.org/drawingml/2006/picture">
+                  <pic:nvPicPr>
+                    <pic:cNvPr id="1" name=""/>
+                    <pic:cNvPicPr/>
+                  </pic:nvPicPr>
+                  <pic:blipFill>
+                    <a:blip r:embed="rId8"/>
+                    <a:stretch>
+                      <a:fillRect/>
+                    </a:stretch>
+                  </pic:blipFill>
+                  <pic:spPr>
+                    <a:xfrm>
+                      <a:off x="0" y="0"/>
+                      <a:ext cx="6826250" cy="1450340"/>
+                    </a:xfrm>
+                    <a:prstGeom prst="rect">
+                      <a:avLst/>
+                    </a:prstGeom>
+                  </pic:spPr>
+                </pic:pic>
+              </a:graphicData>
+            </a:graphic>
+          </wp:inline>
+        </w:drawing>
+      </w:r>
+    </w:p>
+    <w:p/>
+    <w:p>
+      <w:r>
+        <w:t xml:space="preserve">The next function is important. If we don’t specify it, the code will never to the route handlers and will remain in a constant loop </w:t>
+      </w:r>
+      <w:proofErr w:type="spellStart"/>
+      <w:r>
+        <w:t>insde</w:t>
+      </w:r>
+      <w:proofErr w:type="spellEnd"/>
+      <w:r>
+        <w:t xml:space="preserve"> the middleware </w:t>
+      </w:r>
+    </w:p>
+    <w:p/>
+    <w:p/>
+    <w:p>
+      <w:r>
+        <w:t xml:space="preserve">The </w:t>
+      </w:r>
+      <w:proofErr w:type="spellStart"/>
+      <w:r>
+        <w:t>bodyparser</w:t>
+      </w:r>
+      <w:proofErr w:type="spellEnd"/>
+      <w:r>
+        <w:t xml:space="preserve"> module is used to parse the incoming request. This is specifically used for the </w:t>
+      </w:r>
+      <w:proofErr w:type="spellStart"/>
+      <w:r>
+        <w:t>req.body</w:t>
+      </w:r>
+      <w:proofErr w:type="spellEnd"/>
+      <w:r>
+        <w:t xml:space="preserve"> method used.</w:t>
+      </w:r>
+      <w:bookmarkStart w:id="0" w:name="_GoBack"/>
+      <w:bookmarkEnd w:id="0"/>
+    </w:p>
     <w:sectPr>
       <w:pgSz w:w="11906" w:h="16838"/>
       <w:pgMar w:top="697" w:right="578" w:bottom="278" w:left="578" w:header="708" w:footer="708" w:gutter="0"/>
@@ -805,7 +910,7 @@
 </file>
 
 <file path=word/styles.xml><?xml version="1.0" encoding="utf-8"?>
-<w:styles xmlns:mc="http://schemas.openxmlformats.org/markup-compatibility/2006" xmlns:r="http://schemas.openxmlformats.org/officeDocument/2006/relationships" xmlns:w="http://schemas.openxmlformats.org/wordprocessingml/2006/main" xmlns:w14="http://schemas.microsoft.com/office/word/2010/wordml" xmlns:w15="http://schemas.microsoft.com/office/word/2012/wordml" xmlns:w16cex="http://schemas.microsoft.com/office/word/2018/wordml/cex" xmlns:w16cid="http://schemas.microsoft.com/office/word/2016/wordml/cid" xmlns:w16="http://schemas.microsoft.com/office/word/2018/wordml" xmlns:w16sdtdh="http://schemas.microsoft.com/office/word/2020/wordml/sdtdatahash" xmlns:w16se="http://schemas.microsoft.com/office/word/2015/wordml/symex" mc:Ignorable="w14 w15 w16se w16cid w16 w16cex w16sdtdh">
+<w:styles xmlns:mc="http://schemas.openxmlformats.org/markup-compatibility/2006" xmlns:r="http://schemas.openxmlformats.org/officeDocument/2006/relationships" xmlns:w="http://schemas.openxmlformats.org/wordprocessingml/2006/main" xmlns:w14="http://schemas.microsoft.com/office/word/2010/wordml" xmlns:w15="http://schemas.microsoft.com/office/word/2012/wordml" xmlns:w16cid="http://schemas.microsoft.com/office/word/2016/wordml/cid" xmlns:w16se="http://schemas.microsoft.com/office/word/2015/wordml/symex" mc:Ignorable="w14 w15 w16se w16cid">
   <w:docDefaults>
     <w:rPrDefault>
       <w:rPr>
@@ -817,7 +922,7 @@
     </w:rPrDefault>
     <w:pPrDefault/>
   </w:docDefaults>
-  <w:latentStyles w:defLockedState="0" w:defUIPriority="99" w:defSemiHidden="0" w:defUnhideWhenUsed="0" w:defQFormat="0" w:count="376">
+  <w:latentStyles w:defLockedState="0" w:defUIPriority="99" w:defSemiHidden="0" w:defUnhideWhenUsed="0" w:defQFormat="0" w:count="375">
     <w:lsdException w:name="Normal" w:uiPriority="0" w:qFormat="1"/>
     <w:lsdException w:name="heading 1" w:uiPriority="9" w:qFormat="1"/>
     <w:lsdException w:name="heading 2" w:semiHidden="1" w:uiPriority="9" w:unhideWhenUsed="1" w:qFormat="1"/>
@@ -1193,7 +1298,6 @@
     <w:lsdException w:name="Smart Hyperlink" w:semiHidden="1" w:unhideWhenUsed="1"/>
     <w:lsdException w:name="Hashtag" w:semiHidden="1" w:unhideWhenUsed="1"/>
     <w:lsdException w:name="Unresolved Mention" w:semiHidden="1" w:unhideWhenUsed="1"/>
-    <w:lsdException w:name="Smart Link" w:semiHidden="1" w:unhideWhenUsed="1"/>
   </w:latentStyles>
   <w:style w:type="paragraph" w:default="1" w:styleId="Normal">
     <w:name w:val="Normal"/>

</xml_diff>

<commit_message>
Upto Intro to EJS
</commit_message>
<xml_diff>
--- a/FullStack_Notes.docx
+++ b/FullStack_Notes.docx
@@ -23,7 +23,7 @@
                     <pic:cNvPicPr/>
                   </pic:nvPicPr>
                   <pic:blipFill>
-                    <a:blip r:embed="rId4"/>
+                    <a:blip r:embed="rId5"/>
                     <a:stretch>
                       <a:fillRect/>
                     </a:stretch>
@@ -497,7 +497,7 @@
                     <pic:cNvPicPr/>
                   </pic:nvPicPr>
                   <pic:blipFill>
-                    <a:blip r:embed="rId5"/>
+                    <a:blip r:embed="rId6"/>
                     <a:stretch>
                       <a:fillRect/>
                     </a:stretch>
@@ -545,7 +545,7 @@
                     <pic:cNvPicPr/>
                   </pic:nvPicPr>
                   <pic:blipFill>
-                    <a:blip r:embed="rId6"/>
+                    <a:blip r:embed="rId7"/>
                     <a:stretch>
                       <a:fillRect/>
                     </a:stretch>
@@ -779,7 +779,7 @@
                     <pic:cNvPicPr/>
                   </pic:nvPicPr>
                   <pic:blipFill>
-                    <a:blip r:embed="rId7"/>
+                    <a:blip r:embed="rId8"/>
                     <a:stretch>
                       <a:fillRect/>
                     </a:stretch>
@@ -839,7 +839,7 @@
                     <pic:cNvPicPr/>
                   </pic:nvPicPr>
                   <pic:blipFill>
-                    <a:blip r:embed="rId8"/>
+                    <a:blip r:embed="rId9"/>
                     <a:stretch>
                       <a:fillRect/>
                     </a:stretch>
@@ -862,6 +862,13 @@
     </w:p>
     <w:p/>
     <w:p>
+      <w:pPr>
+        <w:pStyle w:val="ListParagraph"/>
+        <w:numPr>
+          <w:ilvl w:val="0"/>
+          <w:numId w:val="1"/>
+        </w:numPr>
+      </w:pPr>
       <w:r>
         <w:t xml:space="preserve">The next function is important. If we don’t specify it, the code will never to the route handlers and will remain in a constant loop </w:t>
       </w:r>
@@ -877,6 +884,13 @@
     <w:p/>
     <w:p/>
     <w:p>
+      <w:pPr>
+        <w:pStyle w:val="ListParagraph"/>
+        <w:numPr>
+          <w:ilvl w:val="0"/>
+          <w:numId w:val="1"/>
+        </w:numPr>
+      </w:pPr>
       <w:r>
         <w:t xml:space="preserve">The </w:t>
       </w:r>
@@ -895,6 +909,23 @@
       <w:proofErr w:type="spellEnd"/>
       <w:r>
         <w:t xml:space="preserve"> method used.</w:t>
+      </w:r>
+    </w:p>
+    <w:p>
+      <w:pPr>
+        <w:pStyle w:val="ListParagraph"/>
+        <w:numPr>
+          <w:ilvl w:val="0"/>
+          <w:numId w:val="1"/>
+        </w:numPr>
+      </w:pPr>
+      <w:proofErr w:type="spellStart"/>
+      <w:r>
+        <w:t>res.sendfile</w:t>
+      </w:r>
+      <w:proofErr w:type="spellEnd"/>
+      <w:r>
+        <w:t>(), is strictly for static files.</w:t>
       </w:r>
       <w:bookmarkStart w:id="0" w:name="_GoBack"/>
       <w:bookmarkEnd w:id="0"/>
@@ -907,6 +938,127 @@
     </w:sectPr>
   </w:body>
 </w:document>
+</file>
+
+<file path=word/numbering.xml><?xml version="1.0" encoding="utf-8"?>
+<w:numbering xmlns:wpc="http://schemas.microsoft.com/office/word/2010/wordprocessingCanvas" xmlns:cx="http://schemas.microsoft.com/office/drawing/2014/chartex" xmlns:cx1="http://schemas.microsoft.com/office/drawing/2015/9/8/chartex" xmlns:cx2="http://schemas.microsoft.com/office/drawing/2015/10/21/chartex" xmlns:cx3="http://schemas.microsoft.com/office/drawing/2016/5/9/chartex" xmlns:cx4="http://schemas.microsoft.com/office/drawing/2016/5/10/chartex" xmlns:cx5="http://schemas.microsoft.com/office/drawing/2016/5/11/chartex" xmlns:cx6="http://schemas.microsoft.com/office/drawing/2016/5/12/chartex" xmlns:cx7="http://schemas.microsoft.com/office/drawing/2016/5/13/chartex" xmlns:cx8="http://schemas.microsoft.com/office/drawing/2016/5/14/chartex" xmlns:mc="http://schemas.openxmlformats.org/markup-compatibility/2006" xmlns:aink="http://schemas.microsoft.com/office/drawing/2016/ink" xmlns:am3d="http://schemas.microsoft.com/office/drawing/2017/model3d" xmlns:o="urn:schemas-microsoft-com:office:office" xmlns:r="http://schemas.openxmlformats.org/officeDocument/2006/relationships" xmlns:m="http://schemas.openxmlformats.org/officeDocument/2006/math" xmlns:v="urn:schemas-microsoft-com:vml" xmlns:wp14="http://schemas.microsoft.com/office/word/2010/wordprocessingDrawing" xmlns:wp="http://schemas.openxmlformats.org/drawingml/2006/wordprocessingDrawing" xmlns:w10="urn:schemas-microsoft-com:office:word" xmlns:w="http://schemas.openxmlformats.org/wordprocessingml/2006/main" xmlns:w14="http://schemas.microsoft.com/office/word/2010/wordml" xmlns:w15="http://schemas.microsoft.com/office/word/2012/wordml" xmlns:w16cid="http://schemas.microsoft.com/office/word/2016/wordml/cid" xmlns:w16se="http://schemas.microsoft.com/office/word/2015/wordml/symex" xmlns:wpg="http://schemas.microsoft.com/office/word/2010/wordprocessingGroup" xmlns:wpi="http://schemas.microsoft.com/office/word/2010/wordprocessingInk" xmlns:wne="http://schemas.microsoft.com/office/word/2006/wordml" xmlns:wps="http://schemas.microsoft.com/office/word/2010/wordprocessingShape" mc:Ignorable="w14 w15 w16se w16cid wp14">
+  <w:abstractNum w:abstractNumId="0" w15:restartNumberingAfterBreak="0">
+    <w:nsid w:val="3B63000B"/>
+    <w:multiLevelType w:val="hybridMultilevel"/>
+    <w:tmpl w:val="F3FEF030"/>
+    <w:lvl w:ilvl="0" w:tplc="04090001">
+      <w:start w:val="1"/>
+      <w:numFmt w:val="bullet"/>
+      <w:lvlText w:val=""/>
+      <w:lvlJc w:val="left"/>
+      <w:pPr>
+        <w:ind w:left="720" w:hanging="360"/>
+      </w:pPr>
+      <w:rPr>
+        <w:rFonts w:ascii="Symbol" w:hAnsi="Symbol" w:hint="default"/>
+      </w:rPr>
+    </w:lvl>
+    <w:lvl w:ilvl="1" w:tplc="04090003" w:tentative="1">
+      <w:start w:val="1"/>
+      <w:numFmt w:val="bullet"/>
+      <w:lvlText w:val="o"/>
+      <w:lvlJc w:val="left"/>
+      <w:pPr>
+        <w:ind w:left="1440" w:hanging="360"/>
+      </w:pPr>
+      <w:rPr>
+        <w:rFonts w:ascii="Courier New" w:hAnsi="Courier New" w:cs="Courier New" w:hint="default"/>
+      </w:rPr>
+    </w:lvl>
+    <w:lvl w:ilvl="2" w:tplc="04090005" w:tentative="1">
+      <w:start w:val="1"/>
+      <w:numFmt w:val="bullet"/>
+      <w:lvlText w:val=""/>
+      <w:lvlJc w:val="left"/>
+      <w:pPr>
+        <w:ind w:left="2160" w:hanging="360"/>
+      </w:pPr>
+      <w:rPr>
+        <w:rFonts w:ascii="Wingdings" w:hAnsi="Wingdings" w:hint="default"/>
+      </w:rPr>
+    </w:lvl>
+    <w:lvl w:ilvl="3" w:tplc="04090001" w:tentative="1">
+      <w:start w:val="1"/>
+      <w:numFmt w:val="bullet"/>
+      <w:lvlText w:val=""/>
+      <w:lvlJc w:val="left"/>
+      <w:pPr>
+        <w:ind w:left="2880" w:hanging="360"/>
+      </w:pPr>
+      <w:rPr>
+        <w:rFonts w:ascii="Symbol" w:hAnsi="Symbol" w:hint="default"/>
+      </w:rPr>
+    </w:lvl>
+    <w:lvl w:ilvl="4" w:tplc="04090003" w:tentative="1">
+      <w:start w:val="1"/>
+      <w:numFmt w:val="bullet"/>
+      <w:lvlText w:val="o"/>
+      <w:lvlJc w:val="left"/>
+      <w:pPr>
+        <w:ind w:left="3600" w:hanging="360"/>
+      </w:pPr>
+      <w:rPr>
+        <w:rFonts w:ascii="Courier New" w:hAnsi="Courier New" w:cs="Courier New" w:hint="default"/>
+      </w:rPr>
+    </w:lvl>
+    <w:lvl w:ilvl="5" w:tplc="04090005" w:tentative="1">
+      <w:start w:val="1"/>
+      <w:numFmt w:val="bullet"/>
+      <w:lvlText w:val=""/>
+      <w:lvlJc w:val="left"/>
+      <w:pPr>
+        <w:ind w:left="4320" w:hanging="360"/>
+      </w:pPr>
+      <w:rPr>
+        <w:rFonts w:ascii="Wingdings" w:hAnsi="Wingdings" w:hint="default"/>
+      </w:rPr>
+    </w:lvl>
+    <w:lvl w:ilvl="6" w:tplc="04090001" w:tentative="1">
+      <w:start w:val="1"/>
+      <w:numFmt w:val="bullet"/>
+      <w:lvlText w:val=""/>
+      <w:lvlJc w:val="left"/>
+      <w:pPr>
+        <w:ind w:left="5040" w:hanging="360"/>
+      </w:pPr>
+      <w:rPr>
+        <w:rFonts w:ascii="Symbol" w:hAnsi="Symbol" w:hint="default"/>
+      </w:rPr>
+    </w:lvl>
+    <w:lvl w:ilvl="7" w:tplc="04090003" w:tentative="1">
+      <w:start w:val="1"/>
+      <w:numFmt w:val="bullet"/>
+      <w:lvlText w:val="o"/>
+      <w:lvlJc w:val="left"/>
+      <w:pPr>
+        <w:ind w:left="5760" w:hanging="360"/>
+      </w:pPr>
+      <w:rPr>
+        <w:rFonts w:ascii="Courier New" w:hAnsi="Courier New" w:cs="Courier New" w:hint="default"/>
+      </w:rPr>
+    </w:lvl>
+    <w:lvl w:ilvl="8" w:tplc="04090005" w:tentative="1">
+      <w:start w:val="1"/>
+      <w:numFmt w:val="bullet"/>
+      <w:lvlText w:val=""/>
+      <w:lvlJc w:val="left"/>
+      <w:pPr>
+        <w:ind w:left="6480" w:hanging="360"/>
+      </w:pPr>
+      <w:rPr>
+        <w:rFonts w:ascii="Wingdings" w:hAnsi="Wingdings" w:hint="default"/>
+      </w:rPr>
+    </w:lvl>
+  </w:abstractNum>
+  <w:num w:numId="1">
+    <w:abstractNumId w:val="0"/>
+  </w:num>
+</w:numbering>
 </file>
 
 <file path=word/styles.xml><?xml version="1.0" encoding="utf-8"?>
@@ -1349,6 +1501,17 @@
       <w:lang w:eastAsia="en-GB"/>
     </w:rPr>
   </w:style>
+  <w:style w:type="paragraph" w:styleId="ListParagraph">
+    <w:name w:val="List Paragraph"/>
+    <w:basedOn w:val="Normal"/>
+    <w:uiPriority w:val="34"/>
+    <w:qFormat/>
+    <w:rsid w:val="00624305"/>
+    <w:pPr>
+      <w:ind w:left="720"/>
+      <w:contextualSpacing/>
+    </w:pPr>
+  </w:style>
 </w:styles>
 </file>
 

</xml_diff>

<commit_message>
Adding till the solution of API authentication using Basic Auth, apiKey, bearer token
</commit_message>
<xml_diff>
--- a/FullStack_Notes.docx
+++ b/FullStack_Notes.docx
@@ -926,6 +926,73 @@
       <w:proofErr w:type="spellEnd"/>
       <w:r>
         <w:t>(), is strictly for static files.</w:t>
+      </w:r>
+    </w:p>
+    <w:p/>
+    <w:p/>
+    <w:p/>
+    <w:p/>
+    <w:p/>
+    <w:p/>
+    <w:p/>
+    <w:p/>
+    <w:p/>
+    <w:p/>
+    <w:p/>
+    <w:p/>
+    <w:p/>
+    <w:p/>
+    <w:p/>
+    <w:p/>
+    <w:p/>
+    <w:p/>
+    <w:p/>
+    <w:p/>
+    <w:p/>
+    <w:p/>
+    <w:p>
+      <w:r>
+        <w:lastRenderedPageBreak/>
+        <w:t>API:</w:t>
+      </w:r>
+    </w:p>
+    <w:p>
+      <w:r>
+        <w:drawing>
+          <wp:inline distT="0" distB="0" distL="0" distR="0" wp14:anchorId="628CAEB0" wp14:editId="62EE7AE4">
+            <wp:extent cx="6826250" cy="4075430"/>
+            <wp:effectExtent l="0" t="0" r="6350" b="1270"/>
+            <wp:docPr id="2" name="Picture 2"/>
+            <wp:cNvGraphicFramePr>
+              <a:graphicFrameLocks xmlns:a="http://schemas.openxmlformats.org/drawingml/2006/main" noChangeAspect="1"/>
+            </wp:cNvGraphicFramePr>
+            <a:graphic xmlns:a="http://schemas.openxmlformats.org/drawingml/2006/main">
+              <a:graphicData uri="http://schemas.openxmlformats.org/drawingml/2006/picture">
+                <pic:pic xmlns:pic="http://schemas.openxmlformats.org/drawingml/2006/picture">
+                  <pic:nvPicPr>
+                    <pic:cNvPr id="1" name=""/>
+                    <pic:cNvPicPr/>
+                  </pic:nvPicPr>
+                  <pic:blipFill>
+                    <a:blip r:embed="rId10"/>
+                    <a:stretch>
+                      <a:fillRect/>
+                    </a:stretch>
+                  </pic:blipFill>
+                  <pic:spPr>
+                    <a:xfrm>
+                      <a:off x="0" y="0"/>
+                      <a:ext cx="6826250" cy="4075430"/>
+                    </a:xfrm>
+                    <a:prstGeom prst="rect">
+                      <a:avLst/>
+                    </a:prstGeom>
+                  </pic:spPr>
+                </pic:pic>
+              </a:graphicData>
+            </a:graphic>
+          </wp:inline>
+        </w:drawing>
       </w:r>
       <w:bookmarkStart w:id="0" w:name="_GoBack"/>
       <w:bookmarkEnd w:id="0"/>

</xml_diff>